<commit_message>
more stuff in report
</commit_message>
<xml_diff>
--- a/Project 1 Progress Report.docx
+++ b/Project 1 Progress Report.docx
@@ -305,13 +305,8 @@
         </w:numPr>
       </w:pPr>
       <w:r>
-        <w:t xml:space="preserve">Come up with an evaluation </w:t>
-      </w:r>
-      <w:proofErr w:type="gramStart"/>
-      <w:r>
-        <w:t>criteria</w:t>
-      </w:r>
-      <w:proofErr w:type="gramEnd"/>
+        <w:t>Come up with an evaluation criteria</w:t>
+      </w:r>
     </w:p>
     <w:p>
       <w:pPr>
@@ -573,6 +568,45 @@
                     <a:ln>
                       <a:noFill/>
                     </a:ln>
+                  </pic:spPr>
+                </pic:pic>
+              </a:graphicData>
+            </a:graphic>
+          </wp:inline>
+        </w:drawing>
+      </w:r>
+    </w:p>
+    <w:p>
+      <w:r>
+        <w:drawing>
+          <wp:inline distT="0" distB="0" distL="0" distR="0" wp14:anchorId="7EA8C956" wp14:editId="2C40F33C">
+            <wp:extent cx="4364686" cy="2268944"/>
+            <wp:effectExtent l="0" t="0" r="0" b="0"/>
+            <wp:docPr id="2" name="Picture 2"/>
+            <wp:cNvGraphicFramePr>
+              <a:graphicFrameLocks xmlns:a="http://schemas.openxmlformats.org/drawingml/2006/main" noChangeAspect="1"/>
+            </wp:cNvGraphicFramePr>
+            <a:graphic xmlns:a="http://schemas.openxmlformats.org/drawingml/2006/main">
+              <a:graphicData uri="http://schemas.openxmlformats.org/drawingml/2006/picture">
+                <pic:pic xmlns:pic="http://schemas.openxmlformats.org/drawingml/2006/picture">
+                  <pic:nvPicPr>
+                    <pic:cNvPr id="1" name=""/>
+                    <pic:cNvPicPr/>
+                  </pic:nvPicPr>
+                  <pic:blipFill>
+                    <a:blip r:embed="rId10"/>
+                    <a:stretch>
+                      <a:fillRect/>
+                    </a:stretch>
+                  </pic:blipFill>
+                  <pic:spPr>
+                    <a:xfrm>
+                      <a:off x="0" y="0"/>
+                      <a:ext cx="4364686" cy="2268944"/>
+                    </a:xfrm>
+                    <a:prstGeom prst="rect">
+                      <a:avLst/>
+                    </a:prstGeom>
                   </pic:spPr>
                 </pic:pic>
               </a:graphicData>
@@ -984,6 +1018,7 @@
               <w:ind w:left="340" w:firstLine="0"/>
             </w:pPr>
             <w:r>
+              <w:lastRenderedPageBreak/>
               <w:t>    Operating cost</w:t>
             </w:r>
           </w:p>
@@ -1326,7 +1361,6 @@
               <w:ind w:left="340" w:firstLine="0"/>
             </w:pPr>
             <w:r>
-              <w:lastRenderedPageBreak/>
               <w:t>    Energy consumption</w:t>
             </w:r>
           </w:p>
@@ -1453,6 +1487,7 @@
       </w:pPr>
       <w:r>
         <w:rPr>
+          <w:noProof/>
           <w:color w:val="FF0000"/>
         </w:rPr>
         <w:lastRenderedPageBreak/>
@@ -1472,7 +1507,7 @@
                     <pic:cNvPicPr/>
                   </pic:nvPicPr>
                   <pic:blipFill>
-                    <a:blip r:embed="rId10"/>
+                    <a:blip r:embed="rId11"/>
                     <a:stretch>
                       <a:fillRect/>
                     </a:stretch>
@@ -1508,19 +1543,11 @@
           <w:color w:val="FF0000"/>
         </w:rPr>
       </w:pPr>
-      <w:proofErr w:type="spellStart"/>
       <w:r>
         <w:rPr>
           <w:color w:val="FF0000"/>
         </w:rPr>
-        <w:t>Todo</w:t>
-      </w:r>
-      <w:proofErr w:type="spellEnd"/>
-      <w:r>
-        <w:rPr>
-          <w:color w:val="FF0000"/>
-        </w:rPr>
-        <w:t xml:space="preserve"> – brain dump</w:t>
+        <w:t>Todo – brain dump</w:t>
       </w:r>
     </w:p>
     <w:p>
@@ -1549,7 +1576,7 @@
                     </pic:cNvPicPr>
                   </pic:nvPicPr>
                   <pic:blipFill>
-                    <a:blip r:embed="rId11" cstate="print">
+                    <a:blip r:embed="rId12" cstate="print">
                       <a:extLst>
                         <a:ext uri="{28A0092B-C50C-407E-A947-70E740481C1C}">
                           <a14:useLocalDpi xmlns:a14="http://schemas.microsoft.com/office/drawing/2010/main" val="0"/>
@@ -3061,7 +3088,7 @@
   <w:style w:type="paragraph" w:default="1" w:styleId="Normal">
     <w:name w:val="Normal"/>
     <w:qFormat/>
-    <w:rsid w:val="00FB4D82"/>
+    <w:rsid w:val="00CB7149"/>
     <w:pPr>
       <w:spacing w:after="0" w:line="312" w:lineRule="auto"/>
       <w:ind w:firstLine="340"/>
@@ -3080,7 +3107,7 @@
     <w:next w:val="Firstparagraph"/>
     <w:link w:val="Heading1Char"/>
     <w:qFormat/>
-    <w:rsid w:val="00FB4D82"/>
+    <w:rsid w:val="00CB7149"/>
     <w:pPr>
       <w:keepNext/>
       <w:numPr>
@@ -3107,7 +3134,7 @@
     <w:next w:val="Firstparagraph"/>
     <w:link w:val="Heading2Char"/>
     <w:qFormat/>
-    <w:rsid w:val="00FB4D82"/>
+    <w:rsid w:val="00CB7149"/>
     <w:pPr>
       <w:keepNext/>
       <w:numPr>
@@ -3136,7 +3163,7 @@
     <w:next w:val="Firstparagraph"/>
     <w:link w:val="Heading3Char"/>
     <w:qFormat/>
-    <w:rsid w:val="00FB4D82"/>
+    <w:rsid w:val="00CB7149"/>
     <w:pPr>
       <w:keepNext/>
       <w:numPr>
@@ -3165,7 +3192,7 @@
     <w:uiPriority w:val="9"/>
     <w:unhideWhenUsed/>
     <w:qFormat/>
-    <w:rsid w:val="00FB4D82"/>
+    <w:rsid w:val="00CB7149"/>
     <w:pPr>
       <w:keepNext/>
       <w:keepLines/>
@@ -3184,7 +3211,7 @@
     <w:uiPriority w:val="1"/>
     <w:semiHidden/>
     <w:unhideWhenUsed/>
-    <w:rsid w:val="00FB4D82"/>
+    <w:rsid w:val="00CB7149"/>
   </w:style>
   <w:style w:type="table" w:default="1" w:styleId="TableNormal">
     <w:name w:val="Normal Table"/>
@@ -3206,7 +3233,7 @@
     <w:uiPriority w:val="99"/>
     <w:semiHidden/>
     <w:unhideWhenUsed/>
-    <w:rsid w:val="00FB4D82"/>
+    <w:rsid w:val="00CB7149"/>
   </w:style>
   <w:style w:type="character" w:customStyle="1" w:styleId="Heading1Char">
     <w:name w:val="Heading 1 Char"/>
@@ -3256,7 +3283,7 @@
     <w:basedOn w:val="DefaultParagraphFont"/>
     <w:link w:val="Heading4"/>
     <w:uiPriority w:val="9"/>
-    <w:rsid w:val="00FB4D82"/>
+    <w:rsid w:val="00CB7149"/>
     <w:rPr>
       <w:rFonts w:ascii="CMU Serif Roman" w:eastAsiaTheme="majorEastAsia" w:hAnsi="CMU Serif Roman" w:cstheme="majorBidi"/>
       <w:b/>
@@ -3272,7 +3299,7 @@
     <w:basedOn w:val="Normal"/>
     <w:link w:val="FooterChar"/>
     <w:semiHidden/>
-    <w:rsid w:val="00FB4D82"/>
+    <w:rsid w:val="00CB7149"/>
     <w:pPr>
       <w:tabs>
         <w:tab w:val="center" w:pos="4153"/>
@@ -3297,7 +3324,7 @@
     <w:name w:val="First paragraph"/>
     <w:basedOn w:val="Normal"/>
     <w:next w:val="Normal"/>
-    <w:rsid w:val="00FB4D82"/>
+    <w:rsid w:val="00CB7149"/>
     <w:pPr>
       <w:ind w:firstLine="0"/>
     </w:pPr>
@@ -3306,14 +3333,14 @@
     <w:name w:val="page number"/>
     <w:basedOn w:val="DefaultParagraphFont"/>
     <w:semiHidden/>
-    <w:rsid w:val="00FB4D82"/>
+    <w:rsid w:val="00CB7149"/>
   </w:style>
   <w:style w:type="paragraph" w:styleId="Header">
     <w:name w:val="header"/>
     <w:basedOn w:val="Normal"/>
     <w:link w:val="HeaderChar"/>
     <w:semiHidden/>
-    <w:rsid w:val="00FB4D82"/>
+    <w:rsid w:val="00CB7149"/>
     <w:pPr>
       <w:tabs>
         <w:tab w:val="center" w:pos="4153"/>
@@ -3341,7 +3368,7 @@
     <w:uiPriority w:val="35"/>
     <w:unhideWhenUsed/>
     <w:qFormat/>
-    <w:rsid w:val="00FB4D82"/>
+    <w:rsid w:val="00CB7149"/>
     <w:rPr>
       <w:bCs/>
       <w:sz w:val="20"/>
@@ -3355,7 +3382,7 @@
     <w:link w:val="TitleChar"/>
     <w:uiPriority w:val="10"/>
     <w:qFormat/>
-    <w:rsid w:val="00FB4D82"/>
+    <w:rsid w:val="00CB7149"/>
     <w:pPr>
       <w:spacing w:before="240" w:after="60"/>
       <w:jc w:val="center"/>
@@ -3375,7 +3402,7 @@
     <w:basedOn w:val="DefaultParagraphFont"/>
     <w:link w:val="Title"/>
     <w:uiPriority w:val="10"/>
-    <w:rsid w:val="00FB4D82"/>
+    <w:rsid w:val="00CB7149"/>
     <w:rPr>
       <w:rFonts w:ascii="CMU Serif Roman" w:eastAsiaTheme="majorEastAsia" w:hAnsi="CMU Serif Roman" w:cstheme="majorBidi"/>
       <w:b/>
@@ -3393,7 +3420,7 @@
     <w:uiPriority w:val="39"/>
     <w:unhideWhenUsed/>
     <w:qFormat/>
-    <w:rsid w:val="00FB4D82"/>
+    <w:rsid w:val="00CB7149"/>
     <w:pPr>
       <w:keepLines/>
       <w:numPr>
@@ -3418,7 +3445,7 @@
     <w:autoRedefine/>
     <w:uiPriority w:val="39"/>
     <w:unhideWhenUsed/>
-    <w:rsid w:val="00FB4D82"/>
+    <w:rsid w:val="00CB7149"/>
     <w:pPr>
       <w:spacing w:before="120"/>
       <w:jc w:val="left"/>
@@ -3436,7 +3463,7 @@
     <w:uiPriority w:val="99"/>
     <w:semiHidden/>
     <w:unhideWhenUsed/>
-    <w:rsid w:val="00FB4D82"/>
+    <w:rsid w:val="00CB7149"/>
     <w:pPr>
       <w:spacing w:line="240" w:lineRule="auto"/>
     </w:pPr>
@@ -3452,7 +3479,7 @@
     <w:link w:val="BalloonText"/>
     <w:uiPriority w:val="99"/>
     <w:semiHidden/>
-    <w:rsid w:val="00FB4D82"/>
+    <w:rsid w:val="00CB7149"/>
     <w:rPr>
       <w:rFonts w:ascii="Lucida Grande" w:eastAsia="Times New Roman" w:hAnsi="Lucida Grande" w:cs="Lucida Grande"/>
       <w:sz w:val="18"/>
@@ -3467,7 +3494,7 @@
     <w:autoRedefine/>
     <w:uiPriority w:val="39"/>
     <w:unhideWhenUsed/>
-    <w:rsid w:val="00FB4D82"/>
+    <w:rsid w:val="00CB7149"/>
     <w:pPr>
       <w:ind w:left="210"/>
       <w:jc w:val="left"/>
@@ -3485,7 +3512,7 @@
     <w:autoRedefine/>
     <w:uiPriority w:val="39"/>
     <w:unhideWhenUsed/>
-    <w:rsid w:val="00FB4D82"/>
+    <w:rsid w:val="00CB7149"/>
     <w:pPr>
       <w:ind w:left="420"/>
       <w:jc w:val="left"/>
@@ -3502,7 +3529,7 @@
     <w:autoRedefine/>
     <w:uiPriority w:val="39"/>
     <w:unhideWhenUsed/>
-    <w:rsid w:val="00FB4D82"/>
+    <w:rsid w:val="00CB7149"/>
     <w:pPr>
       <w:ind w:left="630"/>
       <w:jc w:val="left"/>
@@ -3520,7 +3547,7 @@
     <w:autoRedefine/>
     <w:uiPriority w:val="39"/>
     <w:unhideWhenUsed/>
-    <w:rsid w:val="00FB4D82"/>
+    <w:rsid w:val="00CB7149"/>
     <w:pPr>
       <w:ind w:left="840"/>
       <w:jc w:val="left"/>
@@ -3538,7 +3565,7 @@
     <w:autoRedefine/>
     <w:uiPriority w:val="39"/>
     <w:unhideWhenUsed/>
-    <w:rsid w:val="00FB4D82"/>
+    <w:rsid w:val="00CB7149"/>
     <w:pPr>
       <w:ind w:left="1050"/>
       <w:jc w:val="left"/>
@@ -3556,7 +3583,7 @@
     <w:autoRedefine/>
     <w:uiPriority w:val="39"/>
     <w:unhideWhenUsed/>
-    <w:rsid w:val="00FB4D82"/>
+    <w:rsid w:val="00CB7149"/>
     <w:pPr>
       <w:ind w:left="1260"/>
       <w:jc w:val="left"/>
@@ -3574,7 +3601,7 @@
     <w:autoRedefine/>
     <w:uiPriority w:val="39"/>
     <w:unhideWhenUsed/>
-    <w:rsid w:val="00FB4D82"/>
+    <w:rsid w:val="00CB7149"/>
     <w:pPr>
       <w:ind w:left="1470"/>
       <w:jc w:val="left"/>
@@ -3592,7 +3619,7 @@
     <w:autoRedefine/>
     <w:uiPriority w:val="39"/>
     <w:unhideWhenUsed/>
-    <w:rsid w:val="00FB4D82"/>
+    <w:rsid w:val="00CB7149"/>
     <w:pPr>
       <w:ind w:left="1680"/>
       <w:jc w:val="left"/>

</xml_diff>

<commit_message>
Updated report with flows
</commit_message>
<xml_diff>
--- a/Project 1 Progress Report.docx
+++ b/Project 1 Progress Report.docx
@@ -71,10 +71,7 @@
         <w:t xml:space="preserve">e site is already prone to high levels of congestion during peak periods. </w:t>
       </w:r>
       <w:r>
-        <w:t>The aim of this project is to estimate future demand for parking spaces</w:t>
-      </w:r>
-      <w:r>
-        <w:t>.</w:t>
+        <w:t>The aim of this project is to estimate future demand for parking spaces.</w:t>
       </w:r>
     </w:p>
     <w:p>
@@ -120,8 +117,13 @@
         <w:t xml:space="preserve">ampus are currently free for all staff and students. </w:t>
       </w:r>
       <w:r>
-        <w:t>Under this proposal, parking would be free for the new Reid campus in order to</w:t>
-      </w:r>
+        <w:t xml:space="preserve">Under this proposal, parking would be free for the new Reid campus </w:t>
+      </w:r>
+      <w:proofErr w:type="gramStart"/>
+      <w:r>
+        <w:t>in order to</w:t>
+      </w:r>
+      <w:proofErr w:type="gramEnd"/>
       <w:r>
         <w:t xml:space="preserve"> maintain fairness</w:t>
       </w:r>
@@ -1041,6 +1043,141 @@
     <w:p>
       <w:pPr>
         <w:pStyle w:val="Firstparagraph"/>
+      </w:pPr>
+      <w:r>
+        <w:rPr>
+          <w:noProof/>
+        </w:rPr>
+        <w:drawing>
+          <wp:inline distT="0" distB="0" distL="0" distR="0" wp14:anchorId="76FFB379" wp14:editId="1135B7E2">
+            <wp:extent cx="5943600" cy="5400040"/>
+            <wp:effectExtent l="0" t="0" r="0" b="0"/>
+            <wp:docPr id="2" name="Picture 2" descr="Timeline&#10;&#10;Description automatically generated with low confidence"/>
+            <wp:cNvGraphicFramePr>
+              <a:graphicFrameLocks xmlns:a="http://schemas.openxmlformats.org/drawingml/2006/main" noChangeAspect="1"/>
+            </wp:cNvGraphicFramePr>
+            <a:graphic xmlns:a="http://schemas.openxmlformats.org/drawingml/2006/main">
+              <a:graphicData uri="http://schemas.openxmlformats.org/drawingml/2006/picture">
+                <pic:pic xmlns:pic="http://schemas.openxmlformats.org/drawingml/2006/picture">
+                  <pic:nvPicPr>
+                    <pic:cNvPr id="2" name="Picture 2" descr="Timeline&#10;&#10;Description automatically generated with low confidence"/>
+                    <pic:cNvPicPr>
+                      <a:picLocks noChangeAspect="1" noChangeArrowheads="1"/>
+                    </pic:cNvPicPr>
+                  </pic:nvPicPr>
+                  <pic:blipFill>
+                    <a:blip r:embed="rId9" cstate="print">
+                      <a:extLst>
+                        <a:ext uri="{28A0092B-C50C-407E-A947-70E740481C1C}">
+                          <a14:useLocalDpi xmlns:a14="http://schemas.microsoft.com/office/drawing/2010/main" val="0"/>
+                        </a:ext>
+                      </a:extLst>
+                    </a:blip>
+                    <a:srcRect/>
+                    <a:stretch>
+                      <a:fillRect/>
+                    </a:stretch>
+                  </pic:blipFill>
+                  <pic:spPr bwMode="auto">
+                    <a:xfrm>
+                      <a:off x="0" y="0"/>
+                      <a:ext cx="5943600" cy="5400040"/>
+                    </a:xfrm>
+                    <a:prstGeom prst="rect">
+                      <a:avLst/>
+                    </a:prstGeom>
+                    <a:noFill/>
+                    <a:ln>
+                      <a:noFill/>
+                    </a:ln>
+                  </pic:spPr>
+                </pic:pic>
+              </a:graphicData>
+            </a:graphic>
+          </wp:inline>
+        </w:drawing>
+      </w:r>
+    </w:p>
+    <w:p>
+      <w:pPr>
+        <w:pStyle w:val="Heading2"/>
+      </w:pPr>
+      <w:r>
+        <w:lastRenderedPageBreak/>
+        <w:t>Trip distribution</w:t>
+      </w:r>
+      <w:r>
+        <w:br/>
+      </w:r>
+    </w:p>
+    <w:p>
+      <w:r>
+        <w:rPr>
+          <w:noProof/>
+        </w:rPr>
+        <w:drawing>
+          <wp:inline distT="0" distB="0" distL="0" distR="0" wp14:anchorId="421B34AE" wp14:editId="28C0C2F7">
+            <wp:extent cx="5486400" cy="3372485"/>
+            <wp:effectExtent l="0" t="0" r="0" b="0"/>
+            <wp:docPr id="5" name="Picture 5" descr="Diagram&#10;&#10;Description automatically generated"/>
+            <wp:cNvGraphicFramePr>
+              <a:graphicFrameLocks xmlns:a="http://schemas.openxmlformats.org/drawingml/2006/main" noChangeAspect="1"/>
+            </wp:cNvGraphicFramePr>
+            <a:graphic xmlns:a="http://schemas.openxmlformats.org/drawingml/2006/main">
+              <a:graphicData uri="http://schemas.openxmlformats.org/drawingml/2006/picture">
+                <pic:pic xmlns:pic="http://schemas.openxmlformats.org/drawingml/2006/picture">
+                  <pic:nvPicPr>
+                    <pic:cNvPr id="5" name="Picture 5" descr="Diagram&#10;&#10;Description automatically generated"/>
+                    <pic:cNvPicPr>
+                      <a:picLocks noChangeAspect="1" noChangeArrowheads="1"/>
+                    </pic:cNvPicPr>
+                  </pic:nvPicPr>
+                  <pic:blipFill>
+                    <a:blip r:embed="rId10">
+                      <a:extLst>
+                        <a:ext uri="{28A0092B-C50C-407E-A947-70E740481C1C}">
+                          <a14:useLocalDpi xmlns:a14="http://schemas.microsoft.com/office/drawing/2010/main" val="0"/>
+                        </a:ext>
+                      </a:extLst>
+                    </a:blip>
+                    <a:srcRect/>
+                    <a:stretch>
+                      <a:fillRect/>
+                    </a:stretch>
+                  </pic:blipFill>
+                  <pic:spPr bwMode="auto">
+                    <a:xfrm>
+                      <a:off x="0" y="0"/>
+                      <a:ext cx="5486400" cy="3372485"/>
+                    </a:xfrm>
+                    <a:prstGeom prst="rect">
+                      <a:avLst/>
+                    </a:prstGeom>
+                    <a:noFill/>
+                    <a:ln>
+                      <a:noFill/>
+                    </a:ln>
+                  </pic:spPr>
+                </pic:pic>
+              </a:graphicData>
+            </a:graphic>
+          </wp:inline>
+        </w:drawing>
+      </w:r>
+    </w:p>
+    <w:p>
+      <w:pPr>
+        <w:pStyle w:val="Heading2"/>
+      </w:pPr>
+      <w:r>
+        <w:lastRenderedPageBreak/>
+        <w:t>Mode choice</w:t>
+      </w:r>
+    </w:p>
+    <w:p>
+      <w:pPr>
+        <w:pStyle w:val="Firstparagraph"/>
+        <w:jc w:val="left"/>
         <w:rPr>
           <w:color w:val="FF0000"/>
         </w:rPr>
@@ -1051,52 +1188,59 @@
         </w:rPr>
         <w:t>Insert low level flow here</w:t>
       </w:r>
-    </w:p>
-    <w:p>
-      <w:pPr>
-        <w:pStyle w:val="Heading2"/>
-      </w:pPr>
-      <w:r>
-        <w:t xml:space="preserve">Trip </w:t>
-      </w:r>
-      <w:r>
-        <w:t>distribution</w:t>
-      </w:r>
-    </w:p>
-    <w:p>
-      <w:pPr>
-        <w:pStyle w:val="Firstparagraph"/>
-        <w:rPr>
+      <w:r>
+        <w:rPr>
+          <w:noProof/>
           <w:color w:val="FF0000"/>
         </w:rPr>
-      </w:pPr>
-      <w:r>
-        <w:rPr>
-          <w:color w:val="FF0000"/>
-        </w:rPr>
-        <w:t>Insert low level flow here</w:t>
-      </w:r>
-    </w:p>
-    <w:p>
-      <w:pPr>
-        <w:pStyle w:val="Heading2"/>
-      </w:pPr>
-      <w:r>
-        <w:t>Mode choice</w:t>
-      </w:r>
-    </w:p>
-    <w:p>
-      <w:pPr>
-        <w:pStyle w:val="Firstparagraph"/>
-        <w:rPr>
-          <w:color w:val="FF0000"/>
-        </w:rPr>
-      </w:pPr>
-      <w:r>
-        <w:rPr>
-          <w:color w:val="FF0000"/>
-        </w:rPr>
-        <w:t>Insert low level flow here</w:t>
+        <w:drawing>
+          <wp:inline distT="0" distB="0" distL="0" distR="0" wp14:anchorId="07154372" wp14:editId="37076896">
+            <wp:extent cx="5943600" cy="3425825"/>
+            <wp:effectExtent l="0" t="0" r="0" b="3175"/>
+            <wp:docPr id="6" name="Picture 6"/>
+            <wp:cNvGraphicFramePr>
+              <a:graphicFrameLocks xmlns:a="http://schemas.openxmlformats.org/drawingml/2006/main" noChangeAspect="1"/>
+            </wp:cNvGraphicFramePr>
+            <a:graphic xmlns:a="http://schemas.openxmlformats.org/drawingml/2006/main">
+              <a:graphicData uri="http://schemas.openxmlformats.org/drawingml/2006/picture">
+                <pic:pic xmlns:pic="http://schemas.openxmlformats.org/drawingml/2006/picture">
+                  <pic:nvPicPr>
+                    <pic:cNvPr id="0" name="Picture 15"/>
+                    <pic:cNvPicPr>
+                      <a:picLocks noChangeAspect="1" noChangeArrowheads="1"/>
+                    </pic:cNvPicPr>
+                  </pic:nvPicPr>
+                  <pic:blipFill>
+                    <a:blip r:embed="rId11">
+                      <a:extLst>
+                        <a:ext uri="{28A0092B-C50C-407E-A947-70E740481C1C}">
+                          <a14:useLocalDpi xmlns:a14="http://schemas.microsoft.com/office/drawing/2010/main" val="0"/>
+                        </a:ext>
+                      </a:extLst>
+                    </a:blip>
+                    <a:srcRect/>
+                    <a:stretch>
+                      <a:fillRect/>
+                    </a:stretch>
+                  </pic:blipFill>
+                  <pic:spPr bwMode="auto">
+                    <a:xfrm>
+                      <a:off x="0" y="0"/>
+                      <a:ext cx="5943600" cy="3425825"/>
+                    </a:xfrm>
+                    <a:prstGeom prst="rect">
+                      <a:avLst/>
+                    </a:prstGeom>
+                    <a:noFill/>
+                    <a:ln>
+                      <a:noFill/>
+                    </a:ln>
+                  </pic:spPr>
+                </pic:pic>
+              </a:graphicData>
+            </a:graphic>
+          </wp:inline>
+        </w:drawing>
       </w:r>
     </w:p>
     <w:p>
@@ -1353,6 +1497,7 @@
         </w:numPr>
       </w:pPr>
       <w:r>
+        <w:lastRenderedPageBreak/>
         <w:t>Travel distances</w:t>
       </w:r>
       <w:r>
@@ -1433,7 +1578,6 @@
         <w:pStyle w:val="Heading1"/>
       </w:pPr>
       <w:r>
-        <w:lastRenderedPageBreak/>
         <w:t>Data Analysis</w:t>
       </w:r>
     </w:p>
@@ -1896,6 +2040,7 @@
               <w:ind w:left="340" w:firstLine="0"/>
             </w:pPr>
             <w:r>
+              <w:lastRenderedPageBreak/>
               <w:t>    Capital cost</w:t>
             </w:r>
           </w:p>
@@ -1928,8 +2073,16 @@
               <w:rPr>
                 <w:color w:val="FF0000"/>
               </w:rPr>
-              <w:t> Lower upfront is better but depends on potential benefits in longrun</w:t>
+              <w:t xml:space="preserve"> Lower upfront is better but depends on potential benefits in </w:t>
             </w:r>
+            <w:proofErr w:type="spellStart"/>
+            <w:r>
+              <w:rPr>
+                <w:color w:val="FF0000"/>
+              </w:rPr>
+              <w:t>longrun</w:t>
+            </w:r>
+            <w:proofErr w:type="spellEnd"/>
           </w:p>
         </w:tc>
       </w:tr>
@@ -2125,7 +2278,6 @@
               <w:ind w:left="340" w:firstLine="0"/>
             </w:pPr>
             <w:r>
-              <w:lastRenderedPageBreak/>
               <w:t>    Potential for congestion</w:t>
             </w:r>
           </w:p>
@@ -2314,7 +2466,21 @@
               <w:rPr>
                 <w:color w:val="FF0000"/>
               </w:rPr>
-              <w:t> Compare energy per km travelled in each scenario. Obviously cars will be worst.</w:t>
+              <w:t xml:space="preserve"> Compare energy per km travelled in each scenario. </w:t>
+            </w:r>
+            <w:proofErr w:type="gramStart"/>
+            <w:r>
+              <w:rPr>
+                <w:color w:val="FF0000"/>
+              </w:rPr>
+              <w:t>Obviously</w:t>
+            </w:r>
+            <w:proofErr w:type="gramEnd"/>
+            <w:r>
+              <w:rPr>
+                <w:color w:val="FF0000"/>
+              </w:rPr>
+              <w:t xml:space="preserve"> cars will be worst.</w:t>
             </w:r>
           </w:p>
         </w:tc>
@@ -3521,7 +3687,7 @@
   <w:abstractNum w:abstractNumId="18" w15:restartNumberingAfterBreak="0">
     <w:nsid w:val="5F6C7427"/>
     <w:multiLevelType w:val="multilevel"/>
-    <w:tmpl w:val="56C41590"/>
+    <w:tmpl w:val="12C44240"/>
     <w:lvl w:ilvl="0">
       <w:start w:val="1"/>
       <w:numFmt w:val="decimal"/>
@@ -4378,7 +4544,7 @@
   <w:style w:type="paragraph" w:default="1" w:styleId="Normal">
     <w:name w:val="Normal"/>
     <w:qFormat/>
-    <w:rsid w:val="008012FA"/>
+    <w:rsid w:val="00A4162C"/>
     <w:pPr>
       <w:spacing w:after="0" w:line="312" w:lineRule="auto"/>
       <w:ind w:firstLine="340"/>
@@ -4397,7 +4563,7 @@
     <w:next w:val="Firstparagraph"/>
     <w:link w:val="Heading1Char"/>
     <w:qFormat/>
-    <w:rsid w:val="008012FA"/>
+    <w:rsid w:val="00A4162C"/>
     <w:pPr>
       <w:keepNext/>
       <w:numPr>
@@ -4424,7 +4590,7 @@
     <w:next w:val="Firstparagraph"/>
     <w:link w:val="Heading2Char"/>
     <w:qFormat/>
-    <w:rsid w:val="008012FA"/>
+    <w:rsid w:val="00A4162C"/>
     <w:pPr>
       <w:keepNext/>
       <w:numPr>
@@ -4453,7 +4619,7 @@
     <w:next w:val="Firstparagraph"/>
     <w:link w:val="Heading3Char"/>
     <w:qFormat/>
-    <w:rsid w:val="008012FA"/>
+    <w:rsid w:val="00A4162C"/>
     <w:pPr>
       <w:keepNext/>
       <w:numPr>
@@ -4482,7 +4648,7 @@
     <w:uiPriority w:val="9"/>
     <w:unhideWhenUsed/>
     <w:qFormat/>
-    <w:rsid w:val="008012FA"/>
+    <w:rsid w:val="00A4162C"/>
     <w:pPr>
       <w:keepNext/>
       <w:keepLines/>
@@ -4501,7 +4667,7 @@
     <w:uiPriority w:val="1"/>
     <w:semiHidden/>
     <w:unhideWhenUsed/>
-    <w:rsid w:val="008012FA"/>
+    <w:rsid w:val="00A4162C"/>
   </w:style>
   <w:style w:type="table" w:default="1" w:styleId="TableNormal">
     <w:name w:val="Normal Table"/>
@@ -4523,7 +4689,7 @@
     <w:uiPriority w:val="99"/>
     <w:semiHidden/>
     <w:unhideWhenUsed/>
-    <w:rsid w:val="008012FA"/>
+    <w:rsid w:val="00A4162C"/>
   </w:style>
   <w:style w:type="character" w:customStyle="1" w:styleId="Heading1Char">
     <w:name w:val="Heading 1 Char"/>
@@ -4573,7 +4739,7 @@
     <w:basedOn w:val="DefaultParagraphFont"/>
     <w:link w:val="Heading4"/>
     <w:uiPriority w:val="9"/>
-    <w:rsid w:val="008012FA"/>
+    <w:rsid w:val="00A4162C"/>
     <w:rPr>
       <w:rFonts w:ascii="CMU Serif Roman" w:eastAsiaTheme="majorEastAsia" w:hAnsi="CMU Serif Roman" w:cstheme="majorBidi"/>
       <w:b/>
@@ -4589,7 +4755,7 @@
     <w:basedOn w:val="Normal"/>
     <w:link w:val="FooterChar"/>
     <w:semiHidden/>
-    <w:rsid w:val="008012FA"/>
+    <w:rsid w:val="00A4162C"/>
     <w:pPr>
       <w:tabs>
         <w:tab w:val="center" w:pos="4153"/>
@@ -4614,7 +4780,7 @@
     <w:name w:val="First paragraph"/>
     <w:basedOn w:val="Normal"/>
     <w:next w:val="Normal"/>
-    <w:rsid w:val="008012FA"/>
+    <w:rsid w:val="00A4162C"/>
     <w:pPr>
       <w:ind w:firstLine="0"/>
     </w:pPr>
@@ -4623,14 +4789,14 @@
     <w:name w:val="page number"/>
     <w:basedOn w:val="DefaultParagraphFont"/>
     <w:semiHidden/>
-    <w:rsid w:val="008012FA"/>
+    <w:rsid w:val="00A4162C"/>
   </w:style>
   <w:style w:type="paragraph" w:styleId="Header">
     <w:name w:val="header"/>
     <w:basedOn w:val="Normal"/>
     <w:link w:val="HeaderChar"/>
     <w:semiHidden/>
-    <w:rsid w:val="008012FA"/>
+    <w:rsid w:val="00A4162C"/>
     <w:pPr>
       <w:tabs>
         <w:tab w:val="center" w:pos="4153"/>
@@ -4658,7 +4824,7 @@
     <w:uiPriority w:val="35"/>
     <w:unhideWhenUsed/>
     <w:qFormat/>
-    <w:rsid w:val="008012FA"/>
+    <w:rsid w:val="00A4162C"/>
     <w:rPr>
       <w:bCs/>
       <w:sz w:val="20"/>
@@ -4672,7 +4838,7 @@
     <w:link w:val="TitleChar"/>
     <w:uiPriority w:val="10"/>
     <w:qFormat/>
-    <w:rsid w:val="008012FA"/>
+    <w:rsid w:val="00A4162C"/>
     <w:pPr>
       <w:spacing w:before="240" w:after="60"/>
       <w:jc w:val="center"/>
@@ -4692,7 +4858,7 @@
     <w:basedOn w:val="DefaultParagraphFont"/>
     <w:link w:val="Title"/>
     <w:uiPriority w:val="10"/>
-    <w:rsid w:val="008012FA"/>
+    <w:rsid w:val="00A4162C"/>
     <w:rPr>
       <w:rFonts w:ascii="CMU Serif Roman" w:eastAsiaTheme="majorEastAsia" w:hAnsi="CMU Serif Roman" w:cstheme="majorBidi"/>
       <w:b/>
@@ -4710,7 +4876,7 @@
     <w:uiPriority w:val="39"/>
     <w:unhideWhenUsed/>
     <w:qFormat/>
-    <w:rsid w:val="008012FA"/>
+    <w:rsid w:val="00A4162C"/>
     <w:pPr>
       <w:keepLines/>
       <w:numPr>
@@ -4735,7 +4901,7 @@
     <w:autoRedefine/>
     <w:uiPriority w:val="39"/>
     <w:unhideWhenUsed/>
-    <w:rsid w:val="008012FA"/>
+    <w:rsid w:val="00A4162C"/>
     <w:pPr>
       <w:spacing w:before="120"/>
       <w:jc w:val="left"/>
@@ -4753,7 +4919,7 @@
     <w:uiPriority w:val="99"/>
     <w:semiHidden/>
     <w:unhideWhenUsed/>
-    <w:rsid w:val="008012FA"/>
+    <w:rsid w:val="00A4162C"/>
     <w:pPr>
       <w:spacing w:line="240" w:lineRule="auto"/>
     </w:pPr>
@@ -4769,7 +4935,7 @@
     <w:link w:val="BalloonText"/>
     <w:uiPriority w:val="99"/>
     <w:semiHidden/>
-    <w:rsid w:val="008012FA"/>
+    <w:rsid w:val="00A4162C"/>
     <w:rPr>
       <w:rFonts w:ascii="Lucida Grande" w:eastAsia="Times New Roman" w:hAnsi="Lucida Grande" w:cs="Lucida Grande"/>
       <w:sz w:val="18"/>
@@ -4784,7 +4950,7 @@
     <w:autoRedefine/>
     <w:uiPriority w:val="39"/>
     <w:unhideWhenUsed/>
-    <w:rsid w:val="008012FA"/>
+    <w:rsid w:val="00A4162C"/>
     <w:pPr>
       <w:ind w:left="210"/>
       <w:jc w:val="left"/>
@@ -4802,7 +4968,7 @@
     <w:autoRedefine/>
     <w:uiPriority w:val="39"/>
     <w:unhideWhenUsed/>
-    <w:rsid w:val="008012FA"/>
+    <w:rsid w:val="00A4162C"/>
     <w:pPr>
       <w:ind w:left="420"/>
       <w:jc w:val="left"/>
@@ -4819,7 +4985,7 @@
     <w:autoRedefine/>
     <w:uiPriority w:val="39"/>
     <w:unhideWhenUsed/>
-    <w:rsid w:val="008012FA"/>
+    <w:rsid w:val="00A4162C"/>
     <w:pPr>
       <w:ind w:left="630"/>
       <w:jc w:val="left"/>
@@ -4837,7 +5003,7 @@
     <w:autoRedefine/>
     <w:uiPriority w:val="39"/>
     <w:unhideWhenUsed/>
-    <w:rsid w:val="008012FA"/>
+    <w:rsid w:val="00A4162C"/>
     <w:pPr>
       <w:ind w:left="840"/>
       <w:jc w:val="left"/>
@@ -4855,7 +5021,7 @@
     <w:autoRedefine/>
     <w:uiPriority w:val="39"/>
     <w:unhideWhenUsed/>
-    <w:rsid w:val="008012FA"/>
+    <w:rsid w:val="00A4162C"/>
     <w:pPr>
       <w:ind w:left="1050"/>
       <w:jc w:val="left"/>
@@ -4873,7 +5039,7 @@
     <w:autoRedefine/>
     <w:uiPriority w:val="39"/>
     <w:unhideWhenUsed/>
-    <w:rsid w:val="008012FA"/>
+    <w:rsid w:val="00A4162C"/>
     <w:pPr>
       <w:ind w:left="1260"/>
       <w:jc w:val="left"/>
@@ -4891,7 +5057,7 @@
     <w:autoRedefine/>
     <w:uiPriority w:val="39"/>
     <w:unhideWhenUsed/>
-    <w:rsid w:val="008012FA"/>
+    <w:rsid w:val="00A4162C"/>
     <w:pPr>
       <w:ind w:left="1470"/>
       <w:jc w:val="left"/>
@@ -4909,7 +5075,7 @@
     <w:autoRedefine/>
     <w:uiPriority w:val="39"/>
     <w:unhideWhenUsed/>
-    <w:rsid w:val="008012FA"/>
+    <w:rsid w:val="00A4162C"/>
     <w:pPr>
       <w:ind w:left="1680"/>
       <w:jc w:val="left"/>

</xml_diff>